<commit_message>
adding video for screen recording of the app
</commit_message>
<xml_diff>
--- a/Unit_6/Executive Summary and Application_v2.docx
+++ b/Unit_6/Executive Summary and Application_v2.docx
@@ -2919,22 +2919,6 @@
           <w:b/>
           <w:bCs/>
         </w:rPr>
-        <w:t>Total ALE (Pre-digital): £246,580</w:t>
-      </w:r>
-    </w:p>
-    <w:p>
-      <w:pPr>
-        <w:jc w:val="both"/>
-        <w:rPr>
-          <w:b/>
-          <w:bCs/>
-        </w:rPr>
-      </w:pPr>
-      <w:r>
-        <w:rPr>
-          <w:b/>
-          <w:bCs/>
-        </w:rPr>
         <w:t xml:space="preserve">Evidence notes (pre-digital): </w:t>
       </w:r>
       <w:r>
@@ -4878,22 +4862,6 @@
         </w:tc>
       </w:tr>
     </w:tbl>
-    <w:p>
-      <w:pPr>
-        <w:jc w:val="both"/>
-        <w:rPr>
-          <w:b/>
-          <w:bCs/>
-        </w:rPr>
-      </w:pPr>
-      <w:r>
-        <w:rPr>
-          <w:b/>
-          <w:bCs/>
-        </w:rPr>
-        <w:t>Total ALE (Post-digital): £247,750</w:t>
-      </w:r>
-    </w:p>
     <w:p>
       <w:pPr>
         <w:jc w:val="both"/>

</xml_diff>